<commit_message>
seguindo com o curso
</commit_message>
<xml_diff>
--- a/Bootcamp Fundamentos de IA generativa com a Universia.docx
+++ b/Bootcamp Fundamentos de IA generativa com a Universia.docx
@@ -286,11 +286,7 @@
         <w:jc w:val="both"/>
       </w:pPr>
       <w:r>
-        <w:t xml:space="preserve">Processamento de Linguagem Natural (PLN) é uma subárea da IA que que permite que computadores compreendam, interpretem e interajam com a linguagem humana em suas variadas formas. É ensinar o computador e se comunicar como se fosse um humano. São algoritmos baseados em modelos de </w:t>
-      </w:r>
-      <w:r>
-        <w:lastRenderedPageBreak/>
-        <w:t>redes neurais, são modelos que entendem o significado das palavras, frases e contexto do que está sendo falado/escrito/escutado.</w:t>
+        <w:t>Processamento de Linguagem Natural (PLN) é uma subárea da IA que que permite que computadores compreendam, interpretem e interajam com a linguagem humana em suas variadas formas. É ensinar o computador e se comunicar como se fosse um humano. São algoritmos baseados em modelos de redes neurais, são modelos que entendem o significado das palavras, frases e contexto do que está sendo falado/escrito/escutado.</w:t>
       </w:r>
     </w:p>
     <w:p>
@@ -675,7 +671,6 @@
         <w:jc w:val="both"/>
       </w:pPr>
       <w:r>
-        <w:lastRenderedPageBreak/>
         <w:t>- dar fork no postman da collection da Openai das requisições da sua api(minuto 8)</w:t>
       </w:r>
     </w:p>
@@ -972,7 +967,6 @@
         <w:jc w:val="both"/>
       </w:pPr>
       <w:r>
-        <w:lastRenderedPageBreak/>
         <w:t>Entendendo Deep Learning</w:t>
       </w:r>
     </w:p>
@@ -1184,14 +1178,7 @@
         <w:rPr>
           <w:rFonts w:asciiTheme="minorHAnsi" w:hAnsiTheme="minorHAnsi"/>
         </w:rPr>
-        <w:t xml:space="preserve">. Diferentemente da IA tradicional, que analisa </w:t>
-      </w:r>
-      <w:r>
-        <w:rPr>
-          <w:rFonts w:asciiTheme="minorHAnsi" w:hAnsiTheme="minorHAnsi"/>
-        </w:rPr>
-        <w:lastRenderedPageBreak/>
-        <w:t>e reproduz dados existentes, a IA generativa é capaz de criar conteúdo novo e original, como textos, imagens, vídeos, músicas e código, a partir dos padrões aprendidos em vastos conjuntos de dados. </w:t>
+        <w:t>. Diferentemente da IA tradicional, que analisa e reproduz dados existentes, a IA generativa é capaz de criar conteúdo novo e original, como textos, imagens, vídeos, músicas e código, a partir dos padrões aprendidos em vastos conjuntos de dados. </w:t>
       </w:r>
       <w:r>
         <w:t xml:space="preserve">” </w:t>
@@ -3677,6 +3664,7 @@
           <w:ilvl w:val="0"/>
           <w:numId w:val="16"/>
         </w:numPr>
+        <w:jc w:val="both"/>
       </w:pPr>
       <w:hyperlink r:id="rId9" w:tgtFrame="_blank" w:history="1">
         <w:r>
@@ -3691,78 +3679,582 @@
           <w:t>https://github.com/felipeAguiarCode/prompts-for-podcast-generate-by-ia</w:t>
         </w:r>
       </w:hyperlink>
+    </w:p>
+    <w:p>
+      <w:pPr>
+        <w:pStyle w:val="Ttulo2"/>
+        <w:jc w:val="both"/>
+      </w:pPr>
+      <w:r>
+        <w:t>Criando um Ebook com ChatGpt &amp; Mid</w:t>
+      </w:r>
+      <w:r>
+        <w:t>journey</w:t>
+      </w:r>
+    </w:p>
+    <w:p>
+      <w:pPr>
+        <w:pStyle w:val="PargrafodaLista"/>
+        <w:numPr>
+          <w:ilvl w:val="0"/>
+          <w:numId w:val="17"/>
+        </w:numPr>
+        <w:jc w:val="both"/>
+      </w:pPr>
+      <w:r>
+        <w:t>Criar um título para o ebook:</w:t>
+      </w:r>
+    </w:p>
+    <w:p>
+      <w:pPr>
+        <w:pStyle w:val="PargrafodaLista"/>
+        <w:numPr>
+          <w:ilvl w:val="1"/>
+          <w:numId w:val="17"/>
+        </w:numPr>
+        <w:jc w:val="both"/>
+      </w:pPr>
+      <w:r>
+        <w:t>Ex: “Crie um título de um ebook sobre o tema de CSS, o ebook é do nicho de programação e o subnicho é CSS. O título deve ser épico e curto, e tenha uma temática de nerd. Me liste 5 variações de título.”</w:t>
+      </w:r>
+    </w:p>
+    <w:p>
+      <w:pPr>
+        <w:pStyle w:val="PargrafodaLista"/>
+        <w:numPr>
+          <w:ilvl w:val="1"/>
+          <w:numId w:val="17"/>
+        </w:numPr>
+        <w:jc w:val="both"/>
+      </w:pPr>
+      <w:r>
+        <w:t>Reflita e refina sobre os títulos.</w:t>
+      </w:r>
+    </w:p>
+    <w:p>
+      <w:pPr>
+        <w:pStyle w:val="PargrafodaLista"/>
+        <w:numPr>
+          <w:ilvl w:val="0"/>
+          <w:numId w:val="17"/>
+        </w:numPr>
+        <w:jc w:val="both"/>
+      </w:pPr>
+      <w:r>
+        <w:t>Criação da capa</w:t>
+      </w:r>
+      <w:r>
+        <w:t xml:space="preserve"> – usar a IA</w:t>
+      </w:r>
+    </w:p>
+    <w:p>
+      <w:pPr>
+        <w:pStyle w:val="PargrafodaLista"/>
+        <w:numPr>
+          <w:ilvl w:val="0"/>
+          <w:numId w:val="17"/>
+        </w:numPr>
+        <w:jc w:val="both"/>
+      </w:pPr>
+      <w:r>
+        <w:rPr>
+          <w:b/>
+          <w:u w:val="single"/>
+        </w:rPr>
+        <w:t>Criando um título estiloso pro seu ebook</w:t>
+      </w:r>
+    </w:p>
+    <w:p>
+      <w:pPr>
+        <w:pStyle w:val="PargrafodaLista"/>
+        <w:numPr>
+          <w:ilvl w:val="1"/>
+          <w:numId w:val="17"/>
+        </w:numPr>
+        <w:jc w:val="both"/>
+      </w:pPr>
+      <w:r>
+        <w:t>Power Point/Libre office/Canva/Apresentação Google:</w:t>
+      </w:r>
+    </w:p>
+    <w:p>
+      <w:pPr>
+        <w:pStyle w:val="PargrafodaLista"/>
+        <w:numPr>
+          <w:ilvl w:val="1"/>
+          <w:numId w:val="17"/>
+        </w:numPr>
+        <w:jc w:val="both"/>
+      </w:pPr>
+      <w:r>
+        <w:t>Abrir um novo</w:t>
+      </w:r>
+    </w:p>
+    <w:p>
+      <w:pPr>
+        <w:pStyle w:val="PargrafodaLista"/>
+        <w:numPr>
+          <w:ilvl w:val="1"/>
+          <w:numId w:val="17"/>
+        </w:numPr>
+        <w:jc w:val="both"/>
+      </w:pPr>
+      <w:r>
+        <w:t>Em “Exibir” deixar marcado Régua, Linhas de Grade e Guias</w:t>
+      </w:r>
+    </w:p>
+    <w:p>
+      <w:pPr>
+        <w:pStyle w:val="PargrafodaLista"/>
+        <w:numPr>
+          <w:ilvl w:val="1"/>
+          <w:numId w:val="17"/>
+        </w:numPr>
+        <w:jc w:val="both"/>
+      </w:pPr>
+      <w:r>
+        <w:t>Em Design &gt;&gt; Design personalizado &gt;&gt; deixar como ‘Retrato’/ tamanho A4</w:t>
+      </w:r>
+    </w:p>
+    <w:p>
+      <w:pPr>
+        <w:pStyle w:val="PargrafodaLista"/>
+        <w:numPr>
+          <w:ilvl w:val="1"/>
+          <w:numId w:val="17"/>
+        </w:numPr>
+        <w:jc w:val="both"/>
+      </w:pPr>
+      <w:r>
+        <w:t>Crie a capa</w:t>
+      </w:r>
+    </w:p>
+    <w:p>
+      <w:pPr>
+        <w:pStyle w:val="PargrafodaLista"/>
+        <w:numPr>
+          <w:ilvl w:val="0"/>
+          <w:numId w:val="17"/>
+        </w:numPr>
+        <w:jc w:val="both"/>
+        <w:rPr>
+          <w:b/>
+          <w:u w:val="single"/>
+        </w:rPr>
+      </w:pPr>
+      <w:r>
+        <w:rPr>
+          <w:b/>
+          <w:u w:val="single"/>
+        </w:rPr>
+        <w:t>Padrões estruturais como designers fariam</w:t>
+      </w:r>
+    </w:p>
+    <w:p>
+      <w:pPr>
+        <w:pStyle w:val="PargrafodaLista"/>
+        <w:numPr>
+          <w:ilvl w:val="1"/>
+          <w:numId w:val="17"/>
+        </w:numPr>
+        <w:jc w:val="both"/>
+      </w:pPr>
+      <w:r>
+        <w:t>Um ebook não necessáriamente precisa ser parecido com um livro</w:t>
+      </w:r>
+    </w:p>
+    <w:p>
+      <w:pPr>
+        <w:pStyle w:val="PargrafodaLista"/>
+        <w:numPr>
+          <w:ilvl w:val="1"/>
+          <w:numId w:val="17"/>
+        </w:numPr>
+        <w:jc w:val="both"/>
+      </w:pPr>
+      <w:r>
+        <w:t>Use fonte múltiplas de 8(grandes para facilitar na leitura)</w:t>
+      </w:r>
+    </w:p>
+    <w:p>
+      <w:pPr>
+        <w:pStyle w:val="PargrafodaLista"/>
+        <w:numPr>
+          <w:ilvl w:val="1"/>
+          <w:numId w:val="17"/>
+        </w:numPr>
+        <w:jc w:val="both"/>
+      </w:pPr>
+      <w:r>
+        <w:t>Torne a leitura fácil, leve, isto é com pouco texto e que tenha imagens. Tenha um latout agradável.</w:t>
+      </w:r>
+    </w:p>
+    <w:p>
+      <w:pPr>
+        <w:pStyle w:val="PargrafodaLista"/>
+        <w:numPr>
+          <w:ilvl w:val="1"/>
+          <w:numId w:val="17"/>
+        </w:numPr>
+        <w:jc w:val="both"/>
+      </w:pPr>
+      <w:r>
+        <w:t>Crie regras de fontes. ‘-lorem(1)’. Busque por combinação de fontes</w:t>
+      </w:r>
+    </w:p>
+    <w:p>
+      <w:pPr>
+        <w:pStyle w:val="PargrafodaLista"/>
+        <w:numPr>
+          <w:ilvl w:val="2"/>
+          <w:numId w:val="17"/>
+        </w:numPr>
+        <w:jc w:val="both"/>
+      </w:pPr>
+      <w:r>
+        <w:t>Exemplo: para o texto 24px(calibri)</w:t>
+      </w:r>
+    </w:p>
+    <w:p>
+      <w:pPr>
+        <w:pStyle w:val="PargrafodaLista"/>
+        <w:numPr>
+          <w:ilvl w:val="2"/>
+          <w:numId w:val="17"/>
+        </w:numPr>
+        <w:jc w:val="both"/>
+      </w:pPr>
+      <w:r>
+        <w:t>Título: 40px (impact)</w:t>
+      </w:r>
+    </w:p>
+    <w:p>
+      <w:pPr>
+        <w:pStyle w:val="PargrafodaLista"/>
+        <w:numPr>
+          <w:ilvl w:val="2"/>
+          <w:numId w:val="17"/>
+        </w:numPr>
+        <w:jc w:val="both"/>
+      </w:pPr>
+      <w:r>
+        <w:t>Subtítulo: 32px (calibri)</w:t>
+      </w:r>
+    </w:p>
+    <w:p>
+      <w:pPr>
+        <w:pStyle w:val="PargrafodaLista"/>
+        <w:numPr>
+          <w:ilvl w:val="0"/>
+          <w:numId w:val="17"/>
+        </w:numPr>
+        <w:jc w:val="both"/>
+        <w:rPr>
+          <w:b/>
+          <w:u w:val="single"/>
+        </w:rPr>
+      </w:pPr>
+      <w:r>
+        <w:rPr>
+          <w:b/>
+          <w:u w:val="single"/>
+        </w:rPr>
+        <w:t>Modelos de Layout de ebook</w:t>
+      </w:r>
+    </w:p>
+    <w:p>
+      <w:pPr>
+        <w:pStyle w:val="PargrafodaLista"/>
+        <w:numPr>
+          <w:ilvl w:val="1"/>
+          <w:numId w:val="17"/>
+        </w:numPr>
+        <w:jc w:val="both"/>
+        <w:rPr>
+          <w:b/>
+          <w:u w:val="single"/>
+        </w:rPr>
+      </w:pPr>
+      <w:r>
+        <w:t>Crie paletas de cores</w:t>
+      </w:r>
+    </w:p>
+    <w:p>
+      <w:pPr>
+        <w:pStyle w:val="PargrafodaLista"/>
+        <w:numPr>
+          <w:ilvl w:val="1"/>
+          <w:numId w:val="17"/>
+        </w:numPr>
+        <w:jc w:val="both"/>
+        <w:rPr>
+          <w:b/>
+          <w:u w:val="single"/>
+        </w:rPr>
+      </w:pPr>
+      <w:r>
+        <w:t>2 tipos de págin</w:t>
+      </w:r>
+      <w:r>
+        <w:t xml:space="preserve">as: </w:t>
+      </w:r>
+    </w:p>
+    <w:p>
+      <w:pPr>
+        <w:pStyle w:val="PargrafodaLista"/>
+        <w:numPr>
+          <w:ilvl w:val="2"/>
+          <w:numId w:val="17"/>
+        </w:numPr>
+        <w:jc w:val="both"/>
+        <w:rPr>
+          <w:b/>
+          <w:u w:val="single"/>
+        </w:rPr>
+      </w:pPr>
+      <w:r>
+        <w:t xml:space="preserve">Páginas de capítulo -&gt; Definir a página em um modelo que remte ao digital, por exemplo: um storie </w:t>
+      </w:r>
+    </w:p>
+    <w:p>
+      <w:pPr>
+        <w:pStyle w:val="PargrafodaLista"/>
+        <w:numPr>
+          <w:ilvl w:val="2"/>
+          <w:numId w:val="17"/>
+        </w:numPr>
+        <w:jc w:val="both"/>
+        <w:rPr>
+          <w:b/>
+          <w:u w:val="single"/>
+        </w:rPr>
+      </w:pPr>
+      <w:r>
+        <w:t>Página de conteúdo:</w:t>
+      </w:r>
+    </w:p>
+    <w:p>
+      <w:pPr>
+        <w:pStyle w:val="PargrafodaLista"/>
+        <w:numPr>
+          <w:ilvl w:val="3"/>
+          <w:numId w:val="17"/>
+        </w:numPr>
+        <w:jc w:val="both"/>
+        <w:rPr>
+          <w:b/>
+          <w:u w:val="single"/>
+        </w:rPr>
+      </w:pPr>
+      <w:r>
+        <w:t>Cor da página</w:t>
+      </w:r>
+    </w:p>
+    <w:p>
+      <w:pPr>
+        <w:pStyle w:val="PargrafodaLista"/>
+        <w:numPr>
+          <w:ilvl w:val="3"/>
+          <w:numId w:val="17"/>
+        </w:numPr>
+        <w:jc w:val="both"/>
+        <w:rPr>
+          <w:b/>
+          <w:u w:val="single"/>
+        </w:rPr>
+      </w:pPr>
+      <w:r>
+        <w:t>Posição de textos</w:t>
+      </w:r>
+    </w:p>
+    <w:p>
+      <w:pPr>
+        <w:pStyle w:val="PargrafodaLista"/>
+        <w:numPr>
+          <w:ilvl w:val="0"/>
+          <w:numId w:val="17"/>
+        </w:numPr>
+        <w:jc w:val="both"/>
+        <w:rPr>
+          <w:b/>
+          <w:u w:val="single"/>
+        </w:rPr>
+      </w:pPr>
+      <w:r>
+        <w:rPr>
+          <w:b/>
+          <w:u w:val="single"/>
+        </w:rPr>
+        <w:t>Do Prompt ao insert de conteúdos</w:t>
+      </w:r>
+    </w:p>
+    <w:p>
+      <w:pPr>
+        <w:pStyle w:val="PargrafodaLista"/>
+        <w:numPr>
+          <w:ilvl w:val="1"/>
+          <w:numId w:val="17"/>
+        </w:numPr>
+        <w:jc w:val="both"/>
+        <w:rPr>
+          <w:b/>
+          <w:u w:val="single"/>
+        </w:rPr>
+      </w:pPr>
+      <w:r>
+        <w:t>Exemplo de prompt: “faça um texto para ebook, com foco em CSS, listando os principais seletores CSS com exemplos em código.</w:t>
+      </w:r>
+    </w:p>
+    <w:p>
+      <w:pPr>
+        <w:pStyle w:val="PargrafodaLista"/>
+        <w:ind w:left="1440"/>
+        <w:jc w:val="both"/>
+      </w:pPr>
+      <w:r>
+        <w:t xml:space="preserve">{REGRAS} </w:t>
+      </w:r>
+    </w:p>
+    <w:p>
+      <w:pPr>
+        <w:pStyle w:val="PargrafodaLista"/>
+        <w:ind w:left="1440"/>
+        <w:jc w:val="both"/>
+      </w:pPr>
+      <w:r>
+        <w:t>-</w:t>
+      </w:r>
+      <w:r>
+        <w:t xml:space="preserve"> explique sempre de uma maneira simples; </w:t>
+      </w:r>
+    </w:p>
+    <w:p>
+      <w:pPr>
+        <w:pStyle w:val="PargrafodaLista"/>
+        <w:ind w:left="1440"/>
+        <w:jc w:val="both"/>
+      </w:pPr>
+      <w:r>
+        <w:t>- Deixe o texto enxuto;</w:t>
+      </w:r>
+    </w:p>
+    <w:p>
+      <w:pPr>
+        <w:pStyle w:val="PargrafodaLista"/>
+        <w:ind w:left="1440"/>
+        <w:jc w:val="both"/>
+      </w:pPr>
+      <w:r>
+        <w:t>- Sempre traga exemplos de código em contextos reais;</w:t>
+      </w:r>
+    </w:p>
+    <w:p>
+      <w:pPr>
+        <w:pStyle w:val="PargrafodaLista"/>
+        <w:ind w:left="1440"/>
+        <w:jc w:val="both"/>
+      </w:pPr>
+      <w:r>
+        <w:t>- Sempre deixe um título sugestivo por tópico</w:t>
+      </w:r>
+      <w:r>
+        <w:t>”</w:t>
+      </w:r>
+    </w:p>
+    <w:p>
+      <w:pPr>
+        <w:pStyle w:val="PargrafodaLista"/>
+        <w:numPr>
+          <w:ilvl w:val="0"/>
+          <w:numId w:val="18"/>
+        </w:numPr>
+        <w:jc w:val="both"/>
+        <w:rPr>
+          <w:b/>
+          <w:u w:val="single"/>
+        </w:rPr>
+      </w:pPr>
+      <w:r>
+        <w:rPr>
+          <w:b/>
+          <w:u w:val="single"/>
+        </w:rPr>
+        <w:t>Como compartilhar código de maneira elegante</w:t>
+      </w:r>
+    </w:p>
+    <w:p>
+      <w:pPr>
+        <w:pStyle w:val="PargrafodaLista"/>
+        <w:numPr>
+          <w:ilvl w:val="1"/>
+          <w:numId w:val="18"/>
+        </w:numPr>
+        <w:jc w:val="both"/>
+        <w:rPr>
+          <w:b/>
+          <w:u w:val="single"/>
+        </w:rPr>
+      </w:pPr>
+      <w:r>
+        <w:t>Ferramentas de compartilhamento de código</w:t>
+      </w:r>
+    </w:p>
+    <w:p>
+      <w:pPr>
+        <w:pStyle w:val="PargrafodaLista"/>
+        <w:numPr>
+          <w:ilvl w:val="0"/>
+          <w:numId w:val="18"/>
+        </w:numPr>
+        <w:jc w:val="both"/>
+        <w:rPr>
+          <w:b/>
+          <w:u w:val="single"/>
+        </w:rPr>
+      </w:pPr>
+      <w:r>
+        <w:rPr>
+          <w:b/>
+          <w:u w:val="single"/>
+        </w:rPr>
+        <w:t>Finalizando Layouts</w:t>
+      </w:r>
+    </w:p>
+    <w:p>
+      <w:pPr>
+        <w:pStyle w:val="PargrafodaLista"/>
+        <w:numPr>
+          <w:ilvl w:val="1"/>
+          <w:numId w:val="18"/>
+        </w:numPr>
+        <w:jc w:val="both"/>
+        <w:rPr>
+          <w:b/>
+          <w:u w:val="single"/>
+        </w:rPr>
+      </w:pPr>
+      <w:r>
+        <w:t>Colocar número de páginas;</w:t>
+      </w:r>
+    </w:p>
+    <w:p>
+      <w:pPr>
+        <w:pStyle w:val="PargrafodaLista"/>
+        <w:numPr>
+          <w:ilvl w:val="1"/>
+          <w:numId w:val="18"/>
+        </w:numPr>
+        <w:jc w:val="both"/>
+        <w:rPr>
+          <w:b/>
+          <w:u w:val="single"/>
+        </w:rPr>
+      </w:pPr>
+      <w:r>
+        <w:t>Página final de agradecimento</w:t>
+      </w:r>
       <w:bookmarkStart w:id="0" w:name="_GoBack"/>
       <w:bookmarkEnd w:id="0"/>
-    </w:p>
-    <w:p>
-      <w:pPr>
-        <w:rPr>
-          <w:b/>
-          <w:u w:val="single"/>
-        </w:rPr>
-      </w:pPr>
-      <w:r>
-        <w:rPr>
-          <w:b/>
-          <w:u w:val="single"/>
-        </w:rPr>
-        <w:t>Entendendo o Desafio</w:t>
-      </w:r>
-    </w:p>
-    <w:p/>
-    <w:p>
-      <w:pPr>
-        <w:rPr>
-          <w:b/>
-          <w:u w:val="single"/>
-        </w:rPr>
-      </w:pPr>
-    </w:p>
-    <w:p>
-      <w:pPr>
-        <w:rPr>
-          <w:b/>
-          <w:u w:val="single"/>
-        </w:rPr>
-      </w:pPr>
-    </w:p>
-    <w:p>
-      <w:pPr>
-        <w:rPr>
-          <w:b/>
-          <w:u w:val="single"/>
-        </w:rPr>
-      </w:pPr>
-    </w:p>
-    <w:p>
-      <w:pPr>
-        <w:rPr>
-          <w:b/>
-          <w:u w:val="single"/>
-        </w:rPr>
-      </w:pPr>
-    </w:p>
-    <w:p>
-      <w:pPr>
-        <w:jc w:val="both"/>
-      </w:pPr>
-    </w:p>
-    <w:p>
-      <w:pPr>
-        <w:pStyle w:val="Ttulo2"/>
-        <w:jc w:val="both"/>
-      </w:pPr>
-      <w:r>
-        <w:t>Criando um Ebook com ChatGpt &amp; Mid</w:t>
-      </w:r>
-      <w:r>
-        <w:t>journey</w:t>
-      </w:r>
-    </w:p>
-    <w:p>
-      <w:pPr>
-        <w:jc w:val="both"/>
-      </w:pPr>
     </w:p>
     <w:p>
       <w:pPr>
@@ -4787,6 +5279,232 @@
     </w:lvl>
   </w:abstractNum>
   <w:abstractNum w:abstractNumId="9" w15:restartNumberingAfterBreak="0">
+    <w:nsid w:val="2D5838C8"/>
+    <w:multiLevelType w:val="hybridMultilevel"/>
+    <w:tmpl w:val="0890E96C"/>
+    <w:lvl w:ilvl="0" w:tplc="04160001">
+      <w:start w:val="1"/>
+      <w:numFmt w:val="bullet"/>
+      <w:lvlText w:val=""/>
+      <w:lvlJc w:val="left"/>
+      <w:pPr>
+        <w:ind w:left="720" w:hanging="360"/>
+      </w:pPr>
+      <w:rPr>
+        <w:rFonts w:ascii="Symbol" w:hAnsi="Symbol" w:hint="default"/>
+      </w:rPr>
+    </w:lvl>
+    <w:lvl w:ilvl="1" w:tplc="04160003">
+      <w:start w:val="1"/>
+      <w:numFmt w:val="bullet"/>
+      <w:lvlText w:val="o"/>
+      <w:lvlJc w:val="left"/>
+      <w:pPr>
+        <w:ind w:left="1440" w:hanging="360"/>
+      </w:pPr>
+      <w:rPr>
+        <w:rFonts w:ascii="Courier New" w:hAnsi="Courier New" w:cs="Courier New" w:hint="default"/>
+      </w:rPr>
+    </w:lvl>
+    <w:lvl w:ilvl="2" w:tplc="04160005">
+      <w:start w:val="1"/>
+      <w:numFmt w:val="bullet"/>
+      <w:lvlText w:val=""/>
+      <w:lvlJc w:val="left"/>
+      <w:pPr>
+        <w:ind w:left="2160" w:hanging="360"/>
+      </w:pPr>
+      <w:rPr>
+        <w:rFonts w:ascii="Wingdings" w:hAnsi="Wingdings" w:hint="default"/>
+      </w:rPr>
+    </w:lvl>
+    <w:lvl w:ilvl="3" w:tplc="04160001">
+      <w:start w:val="1"/>
+      <w:numFmt w:val="bullet"/>
+      <w:lvlText w:val=""/>
+      <w:lvlJc w:val="left"/>
+      <w:pPr>
+        <w:ind w:left="2880" w:hanging="360"/>
+      </w:pPr>
+      <w:rPr>
+        <w:rFonts w:ascii="Symbol" w:hAnsi="Symbol" w:hint="default"/>
+      </w:rPr>
+    </w:lvl>
+    <w:lvl w:ilvl="4" w:tplc="04160003" w:tentative="1">
+      <w:start w:val="1"/>
+      <w:numFmt w:val="bullet"/>
+      <w:lvlText w:val="o"/>
+      <w:lvlJc w:val="left"/>
+      <w:pPr>
+        <w:ind w:left="3600" w:hanging="360"/>
+      </w:pPr>
+      <w:rPr>
+        <w:rFonts w:ascii="Courier New" w:hAnsi="Courier New" w:cs="Courier New" w:hint="default"/>
+      </w:rPr>
+    </w:lvl>
+    <w:lvl w:ilvl="5" w:tplc="04160005" w:tentative="1">
+      <w:start w:val="1"/>
+      <w:numFmt w:val="bullet"/>
+      <w:lvlText w:val=""/>
+      <w:lvlJc w:val="left"/>
+      <w:pPr>
+        <w:ind w:left="4320" w:hanging="360"/>
+      </w:pPr>
+      <w:rPr>
+        <w:rFonts w:ascii="Wingdings" w:hAnsi="Wingdings" w:hint="default"/>
+      </w:rPr>
+    </w:lvl>
+    <w:lvl w:ilvl="6" w:tplc="04160001" w:tentative="1">
+      <w:start w:val="1"/>
+      <w:numFmt w:val="bullet"/>
+      <w:lvlText w:val=""/>
+      <w:lvlJc w:val="left"/>
+      <w:pPr>
+        <w:ind w:left="5040" w:hanging="360"/>
+      </w:pPr>
+      <w:rPr>
+        <w:rFonts w:ascii="Symbol" w:hAnsi="Symbol" w:hint="default"/>
+      </w:rPr>
+    </w:lvl>
+    <w:lvl w:ilvl="7" w:tplc="04160003" w:tentative="1">
+      <w:start w:val="1"/>
+      <w:numFmt w:val="bullet"/>
+      <w:lvlText w:val="o"/>
+      <w:lvlJc w:val="left"/>
+      <w:pPr>
+        <w:ind w:left="5760" w:hanging="360"/>
+      </w:pPr>
+      <w:rPr>
+        <w:rFonts w:ascii="Courier New" w:hAnsi="Courier New" w:cs="Courier New" w:hint="default"/>
+      </w:rPr>
+    </w:lvl>
+    <w:lvl w:ilvl="8" w:tplc="04160005" w:tentative="1">
+      <w:start w:val="1"/>
+      <w:numFmt w:val="bullet"/>
+      <w:lvlText w:val=""/>
+      <w:lvlJc w:val="left"/>
+      <w:pPr>
+        <w:ind w:left="6480" w:hanging="360"/>
+      </w:pPr>
+      <w:rPr>
+        <w:rFonts w:ascii="Wingdings" w:hAnsi="Wingdings" w:hint="default"/>
+      </w:rPr>
+    </w:lvl>
+  </w:abstractNum>
+  <w:abstractNum w:abstractNumId="10" w15:restartNumberingAfterBreak="0">
+    <w:nsid w:val="3BEE4E0F"/>
+    <w:multiLevelType w:val="hybridMultilevel"/>
+    <w:tmpl w:val="B4186B24"/>
+    <w:lvl w:ilvl="0" w:tplc="04160001">
+      <w:start w:val="1"/>
+      <w:numFmt w:val="bullet"/>
+      <w:lvlText w:val=""/>
+      <w:lvlJc w:val="left"/>
+      <w:pPr>
+        <w:ind w:left="720" w:hanging="360"/>
+      </w:pPr>
+      <w:rPr>
+        <w:rFonts w:ascii="Symbol" w:hAnsi="Symbol" w:hint="default"/>
+      </w:rPr>
+    </w:lvl>
+    <w:lvl w:ilvl="1" w:tplc="04160003">
+      <w:start w:val="1"/>
+      <w:numFmt w:val="bullet"/>
+      <w:lvlText w:val="o"/>
+      <w:lvlJc w:val="left"/>
+      <w:pPr>
+        <w:ind w:left="1440" w:hanging="360"/>
+      </w:pPr>
+      <w:rPr>
+        <w:rFonts w:ascii="Courier New" w:hAnsi="Courier New" w:cs="Courier New" w:hint="default"/>
+      </w:rPr>
+    </w:lvl>
+    <w:lvl w:ilvl="2" w:tplc="04160005" w:tentative="1">
+      <w:start w:val="1"/>
+      <w:numFmt w:val="bullet"/>
+      <w:lvlText w:val=""/>
+      <w:lvlJc w:val="left"/>
+      <w:pPr>
+        <w:ind w:left="2160" w:hanging="360"/>
+      </w:pPr>
+      <w:rPr>
+        <w:rFonts w:ascii="Wingdings" w:hAnsi="Wingdings" w:hint="default"/>
+      </w:rPr>
+    </w:lvl>
+    <w:lvl w:ilvl="3" w:tplc="04160001" w:tentative="1">
+      <w:start w:val="1"/>
+      <w:numFmt w:val="bullet"/>
+      <w:lvlText w:val=""/>
+      <w:lvlJc w:val="left"/>
+      <w:pPr>
+        <w:ind w:left="2880" w:hanging="360"/>
+      </w:pPr>
+      <w:rPr>
+        <w:rFonts w:ascii="Symbol" w:hAnsi="Symbol" w:hint="default"/>
+      </w:rPr>
+    </w:lvl>
+    <w:lvl w:ilvl="4" w:tplc="04160003" w:tentative="1">
+      <w:start w:val="1"/>
+      <w:numFmt w:val="bullet"/>
+      <w:lvlText w:val="o"/>
+      <w:lvlJc w:val="left"/>
+      <w:pPr>
+        <w:ind w:left="3600" w:hanging="360"/>
+      </w:pPr>
+      <w:rPr>
+        <w:rFonts w:ascii="Courier New" w:hAnsi="Courier New" w:cs="Courier New" w:hint="default"/>
+      </w:rPr>
+    </w:lvl>
+    <w:lvl w:ilvl="5" w:tplc="04160005" w:tentative="1">
+      <w:start w:val="1"/>
+      <w:numFmt w:val="bullet"/>
+      <w:lvlText w:val=""/>
+      <w:lvlJc w:val="left"/>
+      <w:pPr>
+        <w:ind w:left="4320" w:hanging="360"/>
+      </w:pPr>
+      <w:rPr>
+        <w:rFonts w:ascii="Wingdings" w:hAnsi="Wingdings" w:hint="default"/>
+      </w:rPr>
+    </w:lvl>
+    <w:lvl w:ilvl="6" w:tplc="04160001" w:tentative="1">
+      <w:start w:val="1"/>
+      <w:numFmt w:val="bullet"/>
+      <w:lvlText w:val=""/>
+      <w:lvlJc w:val="left"/>
+      <w:pPr>
+        <w:ind w:left="5040" w:hanging="360"/>
+      </w:pPr>
+      <w:rPr>
+        <w:rFonts w:ascii="Symbol" w:hAnsi="Symbol" w:hint="default"/>
+      </w:rPr>
+    </w:lvl>
+    <w:lvl w:ilvl="7" w:tplc="04160003" w:tentative="1">
+      <w:start w:val="1"/>
+      <w:numFmt w:val="bullet"/>
+      <w:lvlText w:val="o"/>
+      <w:lvlJc w:val="left"/>
+      <w:pPr>
+        <w:ind w:left="5760" w:hanging="360"/>
+      </w:pPr>
+      <w:rPr>
+        <w:rFonts w:ascii="Courier New" w:hAnsi="Courier New" w:cs="Courier New" w:hint="default"/>
+      </w:rPr>
+    </w:lvl>
+    <w:lvl w:ilvl="8" w:tplc="04160005" w:tentative="1">
+      <w:start w:val="1"/>
+      <w:numFmt w:val="bullet"/>
+      <w:lvlText w:val=""/>
+      <w:lvlJc w:val="left"/>
+      <w:pPr>
+        <w:ind w:left="6480" w:hanging="360"/>
+      </w:pPr>
+      <w:rPr>
+        <w:rFonts w:ascii="Wingdings" w:hAnsi="Wingdings" w:hint="default"/>
+      </w:rPr>
+    </w:lvl>
+  </w:abstractNum>
+  <w:abstractNum w:abstractNumId="11" w15:restartNumberingAfterBreak="0">
     <w:nsid w:val="43A43191"/>
     <w:multiLevelType w:val="hybridMultilevel"/>
     <w:tmpl w:val="84703220"/>
@@ -4899,7 +5617,7 @@
       </w:rPr>
     </w:lvl>
   </w:abstractNum>
-  <w:abstractNum w:abstractNumId="10" w15:restartNumberingAfterBreak="0">
+  <w:abstractNum w:abstractNumId="12" w15:restartNumberingAfterBreak="0">
     <w:nsid w:val="498B0B76"/>
     <w:multiLevelType w:val="hybridMultilevel"/>
     <w:tmpl w:val="D83AD934"/>
@@ -5012,7 +5730,7 @@
       </w:rPr>
     </w:lvl>
   </w:abstractNum>
-  <w:abstractNum w:abstractNumId="11" w15:restartNumberingAfterBreak="0">
+  <w:abstractNum w:abstractNumId="13" w15:restartNumberingAfterBreak="0">
     <w:nsid w:val="4CF222EE"/>
     <w:multiLevelType w:val="hybridMultilevel"/>
     <w:tmpl w:val="59F45500"/>
@@ -5125,7 +5843,7 @@
       </w:rPr>
     </w:lvl>
   </w:abstractNum>
-  <w:abstractNum w:abstractNumId="12" w15:restartNumberingAfterBreak="0">
+  <w:abstractNum w:abstractNumId="14" w15:restartNumberingAfterBreak="0">
     <w:nsid w:val="5DF67DE6"/>
     <w:multiLevelType w:val="hybridMultilevel"/>
     <w:tmpl w:val="6D4C58C2"/>
@@ -5238,7 +5956,7 @@
       </w:rPr>
     </w:lvl>
   </w:abstractNum>
-  <w:abstractNum w:abstractNumId="13" w15:restartNumberingAfterBreak="0">
+  <w:abstractNum w:abstractNumId="15" w15:restartNumberingAfterBreak="0">
     <w:nsid w:val="62A6380F"/>
     <w:multiLevelType w:val="hybridMultilevel"/>
     <w:tmpl w:val="B832FF40"/>
@@ -5351,7 +6069,7 @@
       </w:rPr>
     </w:lvl>
   </w:abstractNum>
-  <w:abstractNum w:abstractNumId="14" w15:restartNumberingAfterBreak="0">
+  <w:abstractNum w:abstractNumId="16" w15:restartNumberingAfterBreak="0">
     <w:nsid w:val="7B024986"/>
     <w:multiLevelType w:val="hybridMultilevel"/>
     <w:tmpl w:val="D7AEDF4C"/>
@@ -5464,7 +6182,7 @@
       </w:rPr>
     </w:lvl>
   </w:abstractNum>
-  <w:abstractNum w:abstractNumId="15" w15:restartNumberingAfterBreak="0">
+  <w:abstractNum w:abstractNumId="17" w15:restartNumberingAfterBreak="0">
     <w:nsid w:val="7E957196"/>
     <w:multiLevelType w:val="hybridMultilevel"/>
     <w:tmpl w:val="B35C6D62"/>
@@ -5581,31 +6299,31 @@
     <w:abstractNumId w:val="7"/>
   </w:num>
   <w:num w:numId="2">
-    <w:abstractNumId w:val="12"/>
+    <w:abstractNumId w:val="14"/>
   </w:num>
   <w:num w:numId="3">
     <w:abstractNumId w:val="5"/>
   </w:num>
   <w:num w:numId="4">
-    <w:abstractNumId w:val="14"/>
+    <w:abstractNumId w:val="16"/>
   </w:num>
   <w:num w:numId="5">
-    <w:abstractNumId w:val="9"/>
+    <w:abstractNumId w:val="11"/>
   </w:num>
   <w:num w:numId="6">
     <w:abstractNumId w:val="2"/>
   </w:num>
   <w:num w:numId="7">
-    <w:abstractNumId w:val="10"/>
+    <w:abstractNumId w:val="12"/>
   </w:num>
   <w:num w:numId="8">
-    <w:abstractNumId w:val="13"/>
+    <w:abstractNumId w:val="15"/>
   </w:num>
   <w:num w:numId="9">
     <w:abstractNumId w:val="3"/>
   </w:num>
   <w:num w:numId="10">
-    <w:abstractNumId w:val="15"/>
+    <w:abstractNumId w:val="17"/>
   </w:num>
   <w:num w:numId="11">
     <w:abstractNumId w:val="6"/>
@@ -5617,13 +6335,19 @@
     <w:abstractNumId w:val="1"/>
   </w:num>
   <w:num w:numId="14">
-    <w:abstractNumId w:val="11"/>
+    <w:abstractNumId w:val="13"/>
   </w:num>
   <w:num w:numId="15">
     <w:abstractNumId w:val="0"/>
   </w:num>
   <w:num w:numId="16">
     <w:abstractNumId w:val="8"/>
+  </w:num>
+  <w:num w:numId="17">
+    <w:abstractNumId w:val="9"/>
+  </w:num>
+  <w:num w:numId="18">
+    <w:abstractNumId w:val="10"/>
   </w:num>
 </w:numbering>
 </file>

</xml_diff>

<commit_message>
Continuando o curso, anotações sobre a aula
</commit_message>
<xml_diff>
--- a/Bootcamp Fundamentos de IA generativa com a Universia.docx
+++ b/Bootcamp Fundamentos de IA generativa com a Universia.docx
@@ -1949,7 +1949,6 @@
         <w:jc w:val="both"/>
       </w:pPr>
       <w:r>
-        <w:lastRenderedPageBreak/>
         <w:t>Preocupação em criar modelos de IA responsáveis que forneçam respostas, façam tarefas tendo como princípios:</w:t>
       </w:r>
     </w:p>
@@ -2349,7 +2348,6 @@
         <w:jc w:val="both"/>
       </w:pPr>
       <w:r>
-        <w:lastRenderedPageBreak/>
         <w:t>Define o papel do modelo e o cenário, como “Você é um assistente de IA que simplifica explicações técnicas para iniciantes em tecnologia.”</w:t>
       </w:r>
     </w:p>
@@ -2642,7 +2640,6 @@
         <w:rPr>
           <w:rFonts w:ascii="Arial" w:hAnsi="Arial" w:cs="Arial"/>
         </w:rPr>
-        <w:lastRenderedPageBreak/>
         <w:t xml:space="preserve">Juntando com outras técnicas, poderia utilizar a técnica de </w:t>
       </w:r>
     </w:p>
@@ -3229,7 +3226,6 @@
         <w:rPr>
           <w:u w:val="single"/>
         </w:rPr>
-        <w:lastRenderedPageBreak/>
         <w:t>Adicionar Sintaxe Clara</w:t>
       </w:r>
       <w:r>
@@ -3614,7 +3610,6 @@
         </w:rPr>
       </w:pPr>
       <w:r>
-        <w:lastRenderedPageBreak/>
         <w:t>Exemplo de ferramenta: Capcut – tem como usar no celular e no computador.</w:t>
       </w:r>
     </w:p>
@@ -4253,24 +4248,442 @@
       <w:r>
         <w:t>Página final de agradecimento</w:t>
       </w:r>
+    </w:p>
+    <w:p>
+      <w:pPr>
+        <w:jc w:val="both"/>
+        <w:rPr>
+          <w:rFonts w:cs="Arial"/>
+        </w:rPr>
+      </w:pPr>
+    </w:p>
+    <w:p>
+      <w:pPr>
+        <w:jc w:val="both"/>
+        <w:rPr>
+          <w:rFonts w:cs="Arial"/>
+        </w:rPr>
+      </w:pPr>
+    </w:p>
+    <w:p>
+      <w:pPr>
+        <w:pStyle w:val="Ttulo1"/>
+      </w:pPr>
+      <w:r>
+        <w:t>IA Por Debaixo dos Panos: Como Modelos de LLM Funcionam</w:t>
+      </w:r>
+    </w:p>
+    <w:p>
+      <w:pPr>
+        <w:pStyle w:val="Ttulo2"/>
+      </w:pPr>
+      <w:r>
+        <w:t>Fundamentos de Modelos de Linguagem de Grande Escala</w:t>
+      </w:r>
+    </w:p>
+    <w:p>
+      <w:pPr>
+        <w:pStyle w:val="Ttulo3"/>
+      </w:pPr>
+      <w:r>
+        <w:t>Introdução aos Fundamentos de Modelos de Linguagem de Grande Escala</w:t>
+      </w:r>
+    </w:p>
+    <w:p>
+      <w:r>
+        <w:t>//LLMs -&gt; coração dos agentes de IA</w:t>
+      </w:r>
+    </w:p>
+    <w:p>
+      <w:pPr>
+        <w:pStyle w:val="Ttulo3"/>
+      </w:pPr>
+      <w:r>
+        <w:t>Principais Características dos LLMs</w:t>
+      </w:r>
+    </w:p>
+    <w:p>
+      <w:pPr>
+        <w:jc w:val="both"/>
+      </w:pPr>
+      <w:r>
+        <w:t>LLM(Modelos de Linguagem de Grande Escala): Inteligências Artificiais treinadas para entender, gerar e tradzuzir e até mesmo brincar com a linguagem que usamos no dia a dia. Os LLMs são baseados na arquitetura Transformer</w:t>
+      </w:r>
+      <w:r>
+        <w:t>s</w:t>
+      </w:r>
+      <w:r>
+        <w:t>. Criada pelo Google em 2017.</w:t>
+      </w:r>
+    </w:p>
+    <w:p>
+      <w:pPr>
+        <w:jc w:val="both"/>
+      </w:pPr>
+      <w:r>
+        <w:t>- Dados, parâmetros na casa dos bilhões para treinamento.</w:t>
+      </w:r>
+    </w:p>
+    <w:p>
+      <w:pPr>
+        <w:pStyle w:val="PargrafodaLista"/>
+        <w:numPr>
+          <w:ilvl w:val="0"/>
+          <w:numId w:val="19"/>
+        </w:numPr>
+        <w:jc w:val="both"/>
+      </w:pPr>
+      <w:r>
+        <w:t>Capacidade de generalização: habilidade do modelo de entender e responder coisas que ele nunca viu antes de um jeito que faça sentido.</w:t>
+      </w:r>
+    </w:p>
+    <w:p>
+      <w:pPr>
+        <w:pStyle w:val="PargrafodaLista"/>
+        <w:numPr>
+          <w:ilvl w:val="0"/>
+          <w:numId w:val="19"/>
+        </w:numPr>
+        <w:jc w:val="both"/>
+      </w:pPr>
+      <w:r>
+        <w:t>Escalabilidade: quantidade de dados usados no treinamento do modelos. Quando se trata de escabilidade existe questões como capacidade fisíca das máquinas, consumo de energia, deploys etc.</w:t>
+      </w:r>
+    </w:p>
+    <w:p>
+      <w:pPr>
+        <w:jc w:val="both"/>
+      </w:pPr>
+      <w:r>
+        <w:t>//LLMs com multi – execuções/tarefas.</w:t>
+      </w:r>
+    </w:p>
+    <w:p>
+      <w:pPr>
+        <w:pStyle w:val="Ttulo3"/>
+        <w:jc w:val="both"/>
+      </w:pPr>
+      <w:r>
+        <w:t>Desafios no Desenvolvimento de LLMs</w:t>
+      </w:r>
+    </w:p>
+    <w:p>
+      <w:pPr>
+        <w:rPr>
+          <w:b/>
+        </w:rPr>
+      </w:pPr>
+      <w:r>
+        <w:rPr>
+          <w:b/>
+        </w:rPr>
+        <w:t>Desafios:</w:t>
+      </w:r>
+    </w:p>
+    <w:p>
+      <w:pPr>
+        <w:pStyle w:val="PargrafodaLista"/>
+        <w:numPr>
+          <w:ilvl w:val="0"/>
+          <w:numId w:val="20"/>
+        </w:numPr>
+        <w:jc w:val="both"/>
+      </w:pPr>
+      <w:r>
+        <w:t>Desafios Técnicos: começa direto na base de dados, por conta da quantidade absursda de dados, dados tratados adequadamente, limpos e corretos. Desafios técnicos incluem:</w:t>
+      </w:r>
+    </w:p>
+    <w:p>
+      <w:pPr>
+        <w:pStyle w:val="PargrafodaLista"/>
+        <w:numPr>
+          <w:ilvl w:val="1"/>
+          <w:numId w:val="20"/>
+        </w:numPr>
+        <w:jc w:val="both"/>
+      </w:pPr>
+      <w:r>
+        <w:t>Dificuldade técnica em coletar dados representativos e sem viés, ter que filtrar tudo para eliminar dados irrelevantes, inviesados e/ou de baixa qualidade;</w:t>
+      </w:r>
+    </w:p>
+    <w:p>
+      <w:pPr>
+        <w:pStyle w:val="PargrafodaLista"/>
+        <w:numPr>
+          <w:ilvl w:val="1"/>
+          <w:numId w:val="20"/>
+        </w:numPr>
+        <w:jc w:val="both"/>
+      </w:pPr>
+      <w:r>
+        <w:t>Manter o modelo sempre atualizados com dados de qualidade;</w:t>
+      </w:r>
+    </w:p>
+    <w:p>
+      <w:pPr>
+        <w:pStyle w:val="PargrafodaLista"/>
+        <w:numPr>
+          <w:ilvl w:val="1"/>
+          <w:numId w:val="20"/>
+        </w:numPr>
+        <w:jc w:val="both"/>
+      </w:pPr>
+      <w:r>
+        <w:t>Criar/desenvolver/manter as arquiteturas neurais que são de alta complexidade.</w:t>
+      </w:r>
+    </w:p>
+    <w:p>
+      <w:pPr>
+        <w:pStyle w:val="PargrafodaLista"/>
+        <w:numPr>
+          <w:ilvl w:val="0"/>
+          <w:numId w:val="20"/>
+        </w:numPr>
+        <w:jc w:val="both"/>
+      </w:pPr>
+      <w:r>
+        <w:t>Desafios Computacionais: envolve questões financeiras e de meio ambiente</w:t>
+      </w:r>
+    </w:p>
+    <w:p>
+      <w:pPr>
+        <w:pStyle w:val="PargrafodaLista"/>
+        <w:numPr>
+          <w:ilvl w:val="1"/>
+          <w:numId w:val="20"/>
+        </w:numPr>
+        <w:jc w:val="both"/>
+      </w:pPr>
+      <w:r>
+        <w:t>Potência(energia);</w:t>
+      </w:r>
+    </w:p>
+    <w:p>
+      <w:pPr>
+        <w:pStyle w:val="PargrafodaLista"/>
+        <w:numPr>
+          <w:ilvl w:val="1"/>
+          <w:numId w:val="20"/>
+        </w:numPr>
+        <w:jc w:val="both"/>
+      </w:pPr>
+      <w:r>
+        <w:t>Dinheiro.</w:t>
+      </w:r>
+    </w:p>
+    <w:p>
+      <w:pPr>
+        <w:pStyle w:val="PargrafodaLista"/>
+        <w:numPr>
+          <w:ilvl w:val="0"/>
+          <w:numId w:val="20"/>
+        </w:numPr>
+        <w:jc w:val="both"/>
+      </w:pPr>
+      <w:r>
+        <w:t>Desafios Éticos e de privacidade.</w:t>
+      </w:r>
+    </w:p>
+    <w:p>
+      <w:pPr>
+        <w:jc w:val="both"/>
+        <w:rPr>
+          <w:b/>
+        </w:rPr>
+      </w:pPr>
+      <w:r>
+        <w:rPr>
+          <w:b/>
+        </w:rPr>
+        <w:t>Resoluções:</w:t>
+      </w:r>
+    </w:p>
+    <w:p>
+      <w:pPr>
+        <w:pStyle w:val="PargrafodaLista"/>
+        <w:numPr>
+          <w:ilvl w:val="0"/>
+          <w:numId w:val="21"/>
+        </w:numPr>
+        <w:jc w:val="both"/>
+      </w:pPr>
+      <w:r>
+        <w:t>Redução de viés através de treinamento de dados, filtragem e revisão humana;</w:t>
+      </w:r>
+    </w:p>
+    <w:p>
+      <w:pPr>
+        <w:pStyle w:val="PargrafodaLista"/>
+        <w:numPr>
+          <w:ilvl w:val="0"/>
+          <w:numId w:val="21"/>
+        </w:numPr>
+        <w:jc w:val="both"/>
+      </w:pPr>
+      <w:r>
+        <w:t>Quanto a eficiência computacional uma possibilidade é a utilização de modelos mais compactos e otimização de hardware;</w:t>
+      </w:r>
+    </w:p>
+    <w:p>
+      <w:pPr>
+        <w:pStyle w:val="PargrafodaLista"/>
+        <w:numPr>
+          <w:ilvl w:val="0"/>
+          <w:numId w:val="21"/>
+        </w:numPr>
+        <w:jc w:val="both"/>
+      </w:pPr>
+      <w:r>
+        <w:t xml:space="preserve">Já para a proteção de privacidade é possível utilizar técnicas como </w:t>
+      </w:r>
+      <w:r>
+        <w:rPr>
+          <w:i/>
+        </w:rPr>
+        <w:t>Differential Analysis</w:t>
+      </w:r>
+      <w:r>
+        <w:t>, onde os dados sensíveis ficam protegidos mesmo durante o treinamento e para a governaça sempre é possível adotar medidas de uso responsável, comitês de ética e transparência.</w:t>
+      </w:r>
+    </w:p>
+    <w:p>
+      <w:pPr>
+        <w:jc w:val="both"/>
+        <w:rPr>
+          <w:b/>
+        </w:rPr>
+      </w:pPr>
+      <w:r>
+        <w:rPr>
+          <w:b/>
+        </w:rPr>
+        <w:t>Futuro:</w:t>
+      </w:r>
+    </w:p>
+    <w:p>
+      <w:pPr>
+        <w:pStyle w:val="PargrafodaLista"/>
+        <w:numPr>
+          <w:ilvl w:val="0"/>
+          <w:numId w:val="22"/>
+        </w:numPr>
+        <w:jc w:val="both"/>
+      </w:pPr>
+      <w:r>
+        <w:t>Custos continuarão a crescer;</w:t>
+      </w:r>
+    </w:p>
+    <w:p>
+      <w:pPr>
+        <w:pStyle w:val="PargrafodaLista"/>
+        <w:numPr>
+          <w:ilvl w:val="0"/>
+          <w:numId w:val="22"/>
+        </w:numPr>
+        <w:jc w:val="both"/>
+      </w:pPr>
+      <w:r>
+        <w:t>Tendência de modelos menores, mais inteligentes, mais otimizados e especializados;</w:t>
+      </w:r>
+    </w:p>
+    <w:p>
+      <w:pPr>
+        <w:pStyle w:val="PargrafodaLista"/>
+        <w:numPr>
+          <w:ilvl w:val="0"/>
+          <w:numId w:val="22"/>
+        </w:numPr>
+        <w:jc w:val="both"/>
+      </w:pPr>
+      <w:r>
+        <w:t>Discussões éticas cada vez mais em pautas.</w:t>
+      </w:r>
+    </w:p>
+    <w:p>
+      <w:pPr>
+        <w:rPr>
+          <w:b/>
+        </w:rPr>
+      </w:pPr>
+      <w:r>
+        <w:rPr>
+          <w:b/>
+        </w:rPr>
+        <w:t xml:space="preserve">Modelos tradicionais </w:t>
+      </w:r>
+      <w:r>
+        <w:rPr>
+          <w:rFonts w:cs="Arial"/>
+          <w:b/>
+          <w:color w:val="1F1F1F"/>
+          <w:shd w:val="clear" w:color="auto" w:fill="FFFFFF"/>
+        </w:rPr>
+        <w:t xml:space="preserve">≠ </w:t>
+      </w:r>
+      <w:r>
+        <w:rPr>
+          <w:b/>
+        </w:rPr>
+        <w:t xml:space="preserve">LLMs </w:t>
+      </w:r>
+    </w:p>
+    <w:p>
+      <w:pPr>
+        <w:pStyle w:val="Ttulo3"/>
+      </w:pPr>
+      <w:r>
+        <w:lastRenderedPageBreak/>
+        <w:t>Exemplos e Aplicações de LLMs</w:t>
+      </w:r>
+    </w:p>
+    <w:p>
+      <w:r>
+        <w:t>//LLMs estão aplicados em diversos agentes de IA, em chatbots, streams etc.</w:t>
+      </w:r>
+    </w:p>
+    <w:p>
+      <w:pPr>
+        <w:pStyle w:val="Ttulo3"/>
+      </w:pPr>
+      <w:r>
+        <w:t>Impacto dos LLMs na Sociedade</w:t>
+      </w:r>
+    </w:p>
+    <w:p>
+      <w:r>
+        <w:t>//Mudança na sociedade trazendo questões éticas e sociais, geração de empregos, mudança na forma como fazer as coisas, automação de tarefas, acesso a tecnologia etc.</w:t>
+      </w:r>
+    </w:p>
+    <w:p>
+      <w:pPr>
+        <w:pStyle w:val="Ttulo2"/>
+      </w:pPr>
+      <w:r>
+        <w:t>Arquit</w:t>
+      </w:r>
       <w:bookmarkStart w:id="0" w:name="_GoBack"/>
       <w:bookmarkEnd w:id="0"/>
-    </w:p>
-    <w:p>
-      <w:pPr>
-        <w:jc w:val="both"/>
-        <w:rPr>
-          <w:rFonts w:cs="Arial"/>
-        </w:rPr>
-      </w:pPr>
-    </w:p>
-    <w:p>
-      <w:pPr>
-        <w:jc w:val="both"/>
-        <w:rPr>
-          <w:rFonts w:cs="Arial"/>
-        </w:rPr>
-      </w:pPr>
+      <w:r>
+        <w:t>eturas e estruturas de LLMs</w:t>
+      </w:r>
+    </w:p>
+    <w:p/>
+    <w:p>
+      <w:pPr>
+        <w:pStyle w:val="Ttulo2"/>
+      </w:pPr>
+      <w:r>
+        <w:t>Processos de Treinamento de LLMs</w:t>
+      </w:r>
+    </w:p>
+    <w:p/>
+    <w:p>
+      <w:pPr>
+        <w:pStyle w:val="Ttulo2"/>
+      </w:pPr>
+      <w:r>
+        <w:t>Aplicações Práticas de LLMs</w:t>
+      </w:r>
     </w:p>
     <w:p/>
     <w:sectPr>
@@ -4399,6 +4812,119 @@
     </w:lvl>
   </w:abstractNum>
   <w:abstractNum w:abstractNumId="1" w15:restartNumberingAfterBreak="0">
+    <w:nsid w:val="0096279D"/>
+    <w:multiLevelType w:val="hybridMultilevel"/>
+    <w:tmpl w:val="C52EF3FE"/>
+    <w:lvl w:ilvl="0" w:tplc="04160001">
+      <w:start w:val="1"/>
+      <w:numFmt w:val="bullet"/>
+      <w:lvlText w:val=""/>
+      <w:lvlJc w:val="left"/>
+      <w:pPr>
+        <w:ind w:left="720" w:hanging="360"/>
+      </w:pPr>
+      <w:rPr>
+        <w:rFonts w:ascii="Symbol" w:hAnsi="Symbol" w:hint="default"/>
+      </w:rPr>
+    </w:lvl>
+    <w:lvl w:ilvl="1" w:tplc="04160003" w:tentative="1">
+      <w:start w:val="1"/>
+      <w:numFmt w:val="bullet"/>
+      <w:lvlText w:val="o"/>
+      <w:lvlJc w:val="left"/>
+      <w:pPr>
+        <w:ind w:left="1440" w:hanging="360"/>
+      </w:pPr>
+      <w:rPr>
+        <w:rFonts w:ascii="Courier New" w:hAnsi="Courier New" w:cs="Courier New" w:hint="default"/>
+      </w:rPr>
+    </w:lvl>
+    <w:lvl w:ilvl="2" w:tplc="04160005" w:tentative="1">
+      <w:start w:val="1"/>
+      <w:numFmt w:val="bullet"/>
+      <w:lvlText w:val=""/>
+      <w:lvlJc w:val="left"/>
+      <w:pPr>
+        <w:ind w:left="2160" w:hanging="360"/>
+      </w:pPr>
+      <w:rPr>
+        <w:rFonts w:ascii="Wingdings" w:hAnsi="Wingdings" w:hint="default"/>
+      </w:rPr>
+    </w:lvl>
+    <w:lvl w:ilvl="3" w:tplc="04160001" w:tentative="1">
+      <w:start w:val="1"/>
+      <w:numFmt w:val="bullet"/>
+      <w:lvlText w:val=""/>
+      <w:lvlJc w:val="left"/>
+      <w:pPr>
+        <w:ind w:left="2880" w:hanging="360"/>
+      </w:pPr>
+      <w:rPr>
+        <w:rFonts w:ascii="Symbol" w:hAnsi="Symbol" w:hint="default"/>
+      </w:rPr>
+    </w:lvl>
+    <w:lvl w:ilvl="4" w:tplc="04160003" w:tentative="1">
+      <w:start w:val="1"/>
+      <w:numFmt w:val="bullet"/>
+      <w:lvlText w:val="o"/>
+      <w:lvlJc w:val="left"/>
+      <w:pPr>
+        <w:ind w:left="3600" w:hanging="360"/>
+      </w:pPr>
+      <w:rPr>
+        <w:rFonts w:ascii="Courier New" w:hAnsi="Courier New" w:cs="Courier New" w:hint="default"/>
+      </w:rPr>
+    </w:lvl>
+    <w:lvl w:ilvl="5" w:tplc="04160005" w:tentative="1">
+      <w:start w:val="1"/>
+      <w:numFmt w:val="bullet"/>
+      <w:lvlText w:val=""/>
+      <w:lvlJc w:val="left"/>
+      <w:pPr>
+        <w:ind w:left="4320" w:hanging="360"/>
+      </w:pPr>
+      <w:rPr>
+        <w:rFonts w:ascii="Wingdings" w:hAnsi="Wingdings" w:hint="default"/>
+      </w:rPr>
+    </w:lvl>
+    <w:lvl w:ilvl="6" w:tplc="04160001" w:tentative="1">
+      <w:start w:val="1"/>
+      <w:numFmt w:val="bullet"/>
+      <w:lvlText w:val=""/>
+      <w:lvlJc w:val="left"/>
+      <w:pPr>
+        <w:ind w:left="5040" w:hanging="360"/>
+      </w:pPr>
+      <w:rPr>
+        <w:rFonts w:ascii="Symbol" w:hAnsi="Symbol" w:hint="default"/>
+      </w:rPr>
+    </w:lvl>
+    <w:lvl w:ilvl="7" w:tplc="04160003" w:tentative="1">
+      <w:start w:val="1"/>
+      <w:numFmt w:val="bullet"/>
+      <w:lvlText w:val="o"/>
+      <w:lvlJc w:val="left"/>
+      <w:pPr>
+        <w:ind w:left="5760" w:hanging="360"/>
+      </w:pPr>
+      <w:rPr>
+        <w:rFonts w:ascii="Courier New" w:hAnsi="Courier New" w:cs="Courier New" w:hint="default"/>
+      </w:rPr>
+    </w:lvl>
+    <w:lvl w:ilvl="8" w:tplc="04160005" w:tentative="1">
+      <w:start w:val="1"/>
+      <w:numFmt w:val="bullet"/>
+      <w:lvlText w:val=""/>
+      <w:lvlJc w:val="left"/>
+      <w:pPr>
+        <w:ind w:left="6480" w:hanging="360"/>
+      </w:pPr>
+      <w:rPr>
+        <w:rFonts w:ascii="Wingdings" w:hAnsi="Wingdings" w:hint="default"/>
+      </w:rPr>
+    </w:lvl>
+  </w:abstractNum>
+  <w:abstractNum w:abstractNumId="2" w15:restartNumberingAfterBreak="0">
     <w:nsid w:val="00EB6D7B"/>
     <w:multiLevelType w:val="hybridMultilevel"/>
     <w:tmpl w:val="BA049CBC"/>
@@ -4511,7 +5037,7 @@
       </w:rPr>
     </w:lvl>
   </w:abstractNum>
-  <w:abstractNum w:abstractNumId="2" w15:restartNumberingAfterBreak="0">
+  <w:abstractNum w:abstractNumId="3" w15:restartNumberingAfterBreak="0">
     <w:nsid w:val="01EC6E39"/>
     <w:multiLevelType w:val="hybridMultilevel"/>
     <w:tmpl w:val="AE801614"/>
@@ -4624,7 +5150,7 @@
       </w:rPr>
     </w:lvl>
   </w:abstractNum>
-  <w:abstractNum w:abstractNumId="3" w15:restartNumberingAfterBreak="0">
+  <w:abstractNum w:abstractNumId="4" w15:restartNumberingAfterBreak="0">
     <w:nsid w:val="11E93EFF"/>
     <w:multiLevelType w:val="hybridMultilevel"/>
     <w:tmpl w:val="DCF8D7D0"/>
@@ -4713,7 +5239,7 @@
       </w:pPr>
     </w:lvl>
   </w:abstractNum>
-  <w:abstractNum w:abstractNumId="4" w15:restartNumberingAfterBreak="0">
+  <w:abstractNum w:abstractNumId="5" w15:restartNumberingAfterBreak="0">
     <w:nsid w:val="125C0843"/>
     <w:multiLevelType w:val="hybridMultilevel"/>
     <w:tmpl w:val="66A8DB5E"/>
@@ -4826,7 +5352,7 @@
       </w:rPr>
     </w:lvl>
   </w:abstractNum>
-  <w:abstractNum w:abstractNumId="5" w15:restartNumberingAfterBreak="0">
+  <w:abstractNum w:abstractNumId="6" w15:restartNumberingAfterBreak="0">
     <w:nsid w:val="223F019A"/>
     <w:multiLevelType w:val="hybridMultilevel"/>
     <w:tmpl w:val="4BCC29A0"/>
@@ -4939,7 +5465,7 @@
       </w:rPr>
     </w:lvl>
   </w:abstractNum>
-  <w:abstractNum w:abstractNumId="6" w15:restartNumberingAfterBreak="0">
+  <w:abstractNum w:abstractNumId="7" w15:restartNumberingAfterBreak="0">
     <w:nsid w:val="233E3781"/>
     <w:multiLevelType w:val="hybridMultilevel"/>
     <w:tmpl w:val="2B3A9D92"/>
@@ -5052,7 +5578,7 @@
       </w:rPr>
     </w:lvl>
   </w:abstractNum>
-  <w:abstractNum w:abstractNumId="7" w15:restartNumberingAfterBreak="0">
+  <w:abstractNum w:abstractNumId="8" w15:restartNumberingAfterBreak="0">
     <w:nsid w:val="29BC4934"/>
     <w:multiLevelType w:val="hybridMultilevel"/>
     <w:tmpl w:val="3DB23036"/>
@@ -5165,7 +5691,7 @@
       </w:rPr>
     </w:lvl>
   </w:abstractNum>
-  <w:abstractNum w:abstractNumId="8" w15:restartNumberingAfterBreak="0">
+  <w:abstractNum w:abstractNumId="9" w15:restartNumberingAfterBreak="0">
     <w:nsid w:val="2ADA3990"/>
     <w:multiLevelType w:val="hybridMultilevel"/>
     <w:tmpl w:val="185CF17C"/>
@@ -5278,7 +5804,7 @@
       </w:rPr>
     </w:lvl>
   </w:abstractNum>
-  <w:abstractNum w:abstractNumId="9" w15:restartNumberingAfterBreak="0">
+  <w:abstractNum w:abstractNumId="10" w15:restartNumberingAfterBreak="0">
     <w:nsid w:val="2D5838C8"/>
     <w:multiLevelType w:val="hybridMultilevel"/>
     <w:tmpl w:val="0890E96C"/>
@@ -5391,7 +5917,7 @@
       </w:rPr>
     </w:lvl>
   </w:abstractNum>
-  <w:abstractNum w:abstractNumId="10" w15:restartNumberingAfterBreak="0">
+  <w:abstractNum w:abstractNumId="11" w15:restartNumberingAfterBreak="0">
     <w:nsid w:val="3BEE4E0F"/>
     <w:multiLevelType w:val="hybridMultilevel"/>
     <w:tmpl w:val="B4186B24"/>
@@ -5504,7 +6030,120 @@
       </w:rPr>
     </w:lvl>
   </w:abstractNum>
-  <w:abstractNum w:abstractNumId="11" w15:restartNumberingAfterBreak="0">
+  <w:abstractNum w:abstractNumId="12" w15:restartNumberingAfterBreak="0">
+    <w:nsid w:val="3D9532BC"/>
+    <w:multiLevelType w:val="hybridMultilevel"/>
+    <w:tmpl w:val="07B63466"/>
+    <w:lvl w:ilvl="0" w:tplc="04160001">
+      <w:start w:val="1"/>
+      <w:numFmt w:val="bullet"/>
+      <w:lvlText w:val=""/>
+      <w:lvlJc w:val="left"/>
+      <w:pPr>
+        <w:ind w:left="720" w:hanging="360"/>
+      </w:pPr>
+      <w:rPr>
+        <w:rFonts w:ascii="Symbol" w:hAnsi="Symbol" w:hint="default"/>
+      </w:rPr>
+    </w:lvl>
+    <w:lvl w:ilvl="1" w:tplc="04160003" w:tentative="1">
+      <w:start w:val="1"/>
+      <w:numFmt w:val="bullet"/>
+      <w:lvlText w:val="o"/>
+      <w:lvlJc w:val="left"/>
+      <w:pPr>
+        <w:ind w:left="1440" w:hanging="360"/>
+      </w:pPr>
+      <w:rPr>
+        <w:rFonts w:ascii="Courier New" w:hAnsi="Courier New" w:cs="Courier New" w:hint="default"/>
+      </w:rPr>
+    </w:lvl>
+    <w:lvl w:ilvl="2" w:tplc="04160005" w:tentative="1">
+      <w:start w:val="1"/>
+      <w:numFmt w:val="bullet"/>
+      <w:lvlText w:val=""/>
+      <w:lvlJc w:val="left"/>
+      <w:pPr>
+        <w:ind w:left="2160" w:hanging="360"/>
+      </w:pPr>
+      <w:rPr>
+        <w:rFonts w:ascii="Wingdings" w:hAnsi="Wingdings" w:hint="default"/>
+      </w:rPr>
+    </w:lvl>
+    <w:lvl w:ilvl="3" w:tplc="04160001" w:tentative="1">
+      <w:start w:val="1"/>
+      <w:numFmt w:val="bullet"/>
+      <w:lvlText w:val=""/>
+      <w:lvlJc w:val="left"/>
+      <w:pPr>
+        <w:ind w:left="2880" w:hanging="360"/>
+      </w:pPr>
+      <w:rPr>
+        <w:rFonts w:ascii="Symbol" w:hAnsi="Symbol" w:hint="default"/>
+      </w:rPr>
+    </w:lvl>
+    <w:lvl w:ilvl="4" w:tplc="04160003" w:tentative="1">
+      <w:start w:val="1"/>
+      <w:numFmt w:val="bullet"/>
+      <w:lvlText w:val="o"/>
+      <w:lvlJc w:val="left"/>
+      <w:pPr>
+        <w:ind w:left="3600" w:hanging="360"/>
+      </w:pPr>
+      <w:rPr>
+        <w:rFonts w:ascii="Courier New" w:hAnsi="Courier New" w:cs="Courier New" w:hint="default"/>
+      </w:rPr>
+    </w:lvl>
+    <w:lvl w:ilvl="5" w:tplc="04160005" w:tentative="1">
+      <w:start w:val="1"/>
+      <w:numFmt w:val="bullet"/>
+      <w:lvlText w:val=""/>
+      <w:lvlJc w:val="left"/>
+      <w:pPr>
+        <w:ind w:left="4320" w:hanging="360"/>
+      </w:pPr>
+      <w:rPr>
+        <w:rFonts w:ascii="Wingdings" w:hAnsi="Wingdings" w:hint="default"/>
+      </w:rPr>
+    </w:lvl>
+    <w:lvl w:ilvl="6" w:tplc="04160001" w:tentative="1">
+      <w:start w:val="1"/>
+      <w:numFmt w:val="bullet"/>
+      <w:lvlText w:val=""/>
+      <w:lvlJc w:val="left"/>
+      <w:pPr>
+        <w:ind w:left="5040" w:hanging="360"/>
+      </w:pPr>
+      <w:rPr>
+        <w:rFonts w:ascii="Symbol" w:hAnsi="Symbol" w:hint="default"/>
+      </w:rPr>
+    </w:lvl>
+    <w:lvl w:ilvl="7" w:tplc="04160003" w:tentative="1">
+      <w:start w:val="1"/>
+      <w:numFmt w:val="bullet"/>
+      <w:lvlText w:val="o"/>
+      <w:lvlJc w:val="left"/>
+      <w:pPr>
+        <w:ind w:left="5760" w:hanging="360"/>
+      </w:pPr>
+      <w:rPr>
+        <w:rFonts w:ascii="Courier New" w:hAnsi="Courier New" w:cs="Courier New" w:hint="default"/>
+      </w:rPr>
+    </w:lvl>
+    <w:lvl w:ilvl="8" w:tplc="04160005" w:tentative="1">
+      <w:start w:val="1"/>
+      <w:numFmt w:val="bullet"/>
+      <w:lvlText w:val=""/>
+      <w:lvlJc w:val="left"/>
+      <w:pPr>
+        <w:ind w:left="6480" w:hanging="360"/>
+      </w:pPr>
+      <w:rPr>
+        <w:rFonts w:ascii="Wingdings" w:hAnsi="Wingdings" w:hint="default"/>
+      </w:rPr>
+    </w:lvl>
+  </w:abstractNum>
+  <w:abstractNum w:abstractNumId="13" w15:restartNumberingAfterBreak="0">
     <w:nsid w:val="43A43191"/>
     <w:multiLevelType w:val="hybridMultilevel"/>
     <w:tmpl w:val="84703220"/>
@@ -5617,7 +6256,120 @@
       </w:rPr>
     </w:lvl>
   </w:abstractNum>
-  <w:abstractNum w:abstractNumId="12" w15:restartNumberingAfterBreak="0">
+  <w:abstractNum w:abstractNumId="14" w15:restartNumberingAfterBreak="0">
+    <w:nsid w:val="49685406"/>
+    <w:multiLevelType w:val="hybridMultilevel"/>
+    <w:tmpl w:val="44BEACB0"/>
+    <w:lvl w:ilvl="0" w:tplc="04160001">
+      <w:start w:val="1"/>
+      <w:numFmt w:val="bullet"/>
+      <w:lvlText w:val=""/>
+      <w:lvlJc w:val="left"/>
+      <w:pPr>
+        <w:ind w:left="720" w:hanging="360"/>
+      </w:pPr>
+      <w:rPr>
+        <w:rFonts w:ascii="Symbol" w:hAnsi="Symbol" w:hint="default"/>
+      </w:rPr>
+    </w:lvl>
+    <w:lvl w:ilvl="1" w:tplc="04160003" w:tentative="1">
+      <w:start w:val="1"/>
+      <w:numFmt w:val="bullet"/>
+      <w:lvlText w:val="o"/>
+      <w:lvlJc w:val="left"/>
+      <w:pPr>
+        <w:ind w:left="1440" w:hanging="360"/>
+      </w:pPr>
+      <w:rPr>
+        <w:rFonts w:ascii="Courier New" w:hAnsi="Courier New" w:cs="Courier New" w:hint="default"/>
+      </w:rPr>
+    </w:lvl>
+    <w:lvl w:ilvl="2" w:tplc="04160005" w:tentative="1">
+      <w:start w:val="1"/>
+      <w:numFmt w:val="bullet"/>
+      <w:lvlText w:val=""/>
+      <w:lvlJc w:val="left"/>
+      <w:pPr>
+        <w:ind w:left="2160" w:hanging="360"/>
+      </w:pPr>
+      <w:rPr>
+        <w:rFonts w:ascii="Wingdings" w:hAnsi="Wingdings" w:hint="default"/>
+      </w:rPr>
+    </w:lvl>
+    <w:lvl w:ilvl="3" w:tplc="04160001" w:tentative="1">
+      <w:start w:val="1"/>
+      <w:numFmt w:val="bullet"/>
+      <w:lvlText w:val=""/>
+      <w:lvlJc w:val="left"/>
+      <w:pPr>
+        <w:ind w:left="2880" w:hanging="360"/>
+      </w:pPr>
+      <w:rPr>
+        <w:rFonts w:ascii="Symbol" w:hAnsi="Symbol" w:hint="default"/>
+      </w:rPr>
+    </w:lvl>
+    <w:lvl w:ilvl="4" w:tplc="04160003" w:tentative="1">
+      <w:start w:val="1"/>
+      <w:numFmt w:val="bullet"/>
+      <w:lvlText w:val="o"/>
+      <w:lvlJc w:val="left"/>
+      <w:pPr>
+        <w:ind w:left="3600" w:hanging="360"/>
+      </w:pPr>
+      <w:rPr>
+        <w:rFonts w:ascii="Courier New" w:hAnsi="Courier New" w:cs="Courier New" w:hint="default"/>
+      </w:rPr>
+    </w:lvl>
+    <w:lvl w:ilvl="5" w:tplc="04160005" w:tentative="1">
+      <w:start w:val="1"/>
+      <w:numFmt w:val="bullet"/>
+      <w:lvlText w:val=""/>
+      <w:lvlJc w:val="left"/>
+      <w:pPr>
+        <w:ind w:left="4320" w:hanging="360"/>
+      </w:pPr>
+      <w:rPr>
+        <w:rFonts w:ascii="Wingdings" w:hAnsi="Wingdings" w:hint="default"/>
+      </w:rPr>
+    </w:lvl>
+    <w:lvl w:ilvl="6" w:tplc="04160001" w:tentative="1">
+      <w:start w:val="1"/>
+      <w:numFmt w:val="bullet"/>
+      <w:lvlText w:val=""/>
+      <w:lvlJc w:val="left"/>
+      <w:pPr>
+        <w:ind w:left="5040" w:hanging="360"/>
+      </w:pPr>
+      <w:rPr>
+        <w:rFonts w:ascii="Symbol" w:hAnsi="Symbol" w:hint="default"/>
+      </w:rPr>
+    </w:lvl>
+    <w:lvl w:ilvl="7" w:tplc="04160003" w:tentative="1">
+      <w:start w:val="1"/>
+      <w:numFmt w:val="bullet"/>
+      <w:lvlText w:val="o"/>
+      <w:lvlJc w:val="left"/>
+      <w:pPr>
+        <w:ind w:left="5760" w:hanging="360"/>
+      </w:pPr>
+      <w:rPr>
+        <w:rFonts w:ascii="Courier New" w:hAnsi="Courier New" w:cs="Courier New" w:hint="default"/>
+      </w:rPr>
+    </w:lvl>
+    <w:lvl w:ilvl="8" w:tplc="04160005" w:tentative="1">
+      <w:start w:val="1"/>
+      <w:numFmt w:val="bullet"/>
+      <w:lvlText w:val=""/>
+      <w:lvlJc w:val="left"/>
+      <w:pPr>
+        <w:ind w:left="6480" w:hanging="360"/>
+      </w:pPr>
+      <w:rPr>
+        <w:rFonts w:ascii="Wingdings" w:hAnsi="Wingdings" w:hint="default"/>
+      </w:rPr>
+    </w:lvl>
+  </w:abstractNum>
+  <w:abstractNum w:abstractNumId="15" w15:restartNumberingAfterBreak="0">
     <w:nsid w:val="498B0B76"/>
     <w:multiLevelType w:val="hybridMultilevel"/>
     <w:tmpl w:val="D83AD934"/>
@@ -5730,7 +6482,7 @@
       </w:rPr>
     </w:lvl>
   </w:abstractNum>
-  <w:abstractNum w:abstractNumId="13" w15:restartNumberingAfterBreak="0">
+  <w:abstractNum w:abstractNumId="16" w15:restartNumberingAfterBreak="0">
     <w:nsid w:val="4CF222EE"/>
     <w:multiLevelType w:val="hybridMultilevel"/>
     <w:tmpl w:val="59F45500"/>
@@ -5843,7 +6595,7 @@
       </w:rPr>
     </w:lvl>
   </w:abstractNum>
-  <w:abstractNum w:abstractNumId="14" w15:restartNumberingAfterBreak="0">
+  <w:abstractNum w:abstractNumId="17" w15:restartNumberingAfterBreak="0">
     <w:nsid w:val="5DF67DE6"/>
     <w:multiLevelType w:val="hybridMultilevel"/>
     <w:tmpl w:val="6D4C58C2"/>
@@ -5956,7 +6708,7 @@
       </w:rPr>
     </w:lvl>
   </w:abstractNum>
-  <w:abstractNum w:abstractNumId="15" w15:restartNumberingAfterBreak="0">
+  <w:abstractNum w:abstractNumId="18" w15:restartNumberingAfterBreak="0">
     <w:nsid w:val="62A6380F"/>
     <w:multiLevelType w:val="hybridMultilevel"/>
     <w:tmpl w:val="B832FF40"/>
@@ -6069,7 +6821,233 @@
       </w:rPr>
     </w:lvl>
   </w:abstractNum>
-  <w:abstractNum w:abstractNumId="16" w15:restartNumberingAfterBreak="0">
+  <w:abstractNum w:abstractNumId="19" w15:restartNumberingAfterBreak="0">
+    <w:nsid w:val="73AB3699"/>
+    <w:multiLevelType w:val="hybridMultilevel"/>
+    <w:tmpl w:val="B4C47BD8"/>
+    <w:lvl w:ilvl="0" w:tplc="04160001">
+      <w:start w:val="1"/>
+      <w:numFmt w:val="bullet"/>
+      <w:lvlText w:val=""/>
+      <w:lvlJc w:val="left"/>
+      <w:pPr>
+        <w:ind w:left="720" w:hanging="360"/>
+      </w:pPr>
+      <w:rPr>
+        <w:rFonts w:ascii="Symbol" w:hAnsi="Symbol" w:hint="default"/>
+      </w:rPr>
+    </w:lvl>
+    <w:lvl w:ilvl="1" w:tplc="04160003">
+      <w:start w:val="1"/>
+      <w:numFmt w:val="bullet"/>
+      <w:lvlText w:val="o"/>
+      <w:lvlJc w:val="left"/>
+      <w:pPr>
+        <w:ind w:left="1440" w:hanging="360"/>
+      </w:pPr>
+      <w:rPr>
+        <w:rFonts w:ascii="Courier New" w:hAnsi="Courier New" w:cs="Courier New" w:hint="default"/>
+      </w:rPr>
+    </w:lvl>
+    <w:lvl w:ilvl="2" w:tplc="04160005">
+      <w:start w:val="1"/>
+      <w:numFmt w:val="bullet"/>
+      <w:lvlText w:val=""/>
+      <w:lvlJc w:val="left"/>
+      <w:pPr>
+        <w:ind w:left="2160" w:hanging="360"/>
+      </w:pPr>
+      <w:rPr>
+        <w:rFonts w:ascii="Wingdings" w:hAnsi="Wingdings" w:hint="default"/>
+      </w:rPr>
+    </w:lvl>
+    <w:lvl w:ilvl="3" w:tplc="04160001" w:tentative="1">
+      <w:start w:val="1"/>
+      <w:numFmt w:val="bullet"/>
+      <w:lvlText w:val=""/>
+      <w:lvlJc w:val="left"/>
+      <w:pPr>
+        <w:ind w:left="2880" w:hanging="360"/>
+      </w:pPr>
+      <w:rPr>
+        <w:rFonts w:ascii="Symbol" w:hAnsi="Symbol" w:hint="default"/>
+      </w:rPr>
+    </w:lvl>
+    <w:lvl w:ilvl="4" w:tplc="04160003" w:tentative="1">
+      <w:start w:val="1"/>
+      <w:numFmt w:val="bullet"/>
+      <w:lvlText w:val="o"/>
+      <w:lvlJc w:val="left"/>
+      <w:pPr>
+        <w:ind w:left="3600" w:hanging="360"/>
+      </w:pPr>
+      <w:rPr>
+        <w:rFonts w:ascii="Courier New" w:hAnsi="Courier New" w:cs="Courier New" w:hint="default"/>
+      </w:rPr>
+    </w:lvl>
+    <w:lvl w:ilvl="5" w:tplc="04160005" w:tentative="1">
+      <w:start w:val="1"/>
+      <w:numFmt w:val="bullet"/>
+      <w:lvlText w:val=""/>
+      <w:lvlJc w:val="left"/>
+      <w:pPr>
+        <w:ind w:left="4320" w:hanging="360"/>
+      </w:pPr>
+      <w:rPr>
+        <w:rFonts w:ascii="Wingdings" w:hAnsi="Wingdings" w:hint="default"/>
+      </w:rPr>
+    </w:lvl>
+    <w:lvl w:ilvl="6" w:tplc="04160001" w:tentative="1">
+      <w:start w:val="1"/>
+      <w:numFmt w:val="bullet"/>
+      <w:lvlText w:val=""/>
+      <w:lvlJc w:val="left"/>
+      <w:pPr>
+        <w:ind w:left="5040" w:hanging="360"/>
+      </w:pPr>
+      <w:rPr>
+        <w:rFonts w:ascii="Symbol" w:hAnsi="Symbol" w:hint="default"/>
+      </w:rPr>
+    </w:lvl>
+    <w:lvl w:ilvl="7" w:tplc="04160003" w:tentative="1">
+      <w:start w:val="1"/>
+      <w:numFmt w:val="bullet"/>
+      <w:lvlText w:val="o"/>
+      <w:lvlJc w:val="left"/>
+      <w:pPr>
+        <w:ind w:left="5760" w:hanging="360"/>
+      </w:pPr>
+      <w:rPr>
+        <w:rFonts w:ascii="Courier New" w:hAnsi="Courier New" w:cs="Courier New" w:hint="default"/>
+      </w:rPr>
+    </w:lvl>
+    <w:lvl w:ilvl="8" w:tplc="04160005" w:tentative="1">
+      <w:start w:val="1"/>
+      <w:numFmt w:val="bullet"/>
+      <w:lvlText w:val=""/>
+      <w:lvlJc w:val="left"/>
+      <w:pPr>
+        <w:ind w:left="6480" w:hanging="360"/>
+      </w:pPr>
+      <w:rPr>
+        <w:rFonts w:ascii="Wingdings" w:hAnsi="Wingdings" w:hint="default"/>
+      </w:rPr>
+    </w:lvl>
+  </w:abstractNum>
+  <w:abstractNum w:abstractNumId="20" w15:restartNumberingAfterBreak="0">
+    <w:nsid w:val="74B8034F"/>
+    <w:multiLevelType w:val="hybridMultilevel"/>
+    <w:tmpl w:val="42D0B4E2"/>
+    <w:lvl w:ilvl="0" w:tplc="04160001">
+      <w:start w:val="1"/>
+      <w:numFmt w:val="bullet"/>
+      <w:lvlText w:val=""/>
+      <w:lvlJc w:val="left"/>
+      <w:pPr>
+        <w:ind w:left="720" w:hanging="360"/>
+      </w:pPr>
+      <w:rPr>
+        <w:rFonts w:ascii="Symbol" w:hAnsi="Symbol" w:hint="default"/>
+      </w:rPr>
+    </w:lvl>
+    <w:lvl w:ilvl="1" w:tplc="04160003" w:tentative="1">
+      <w:start w:val="1"/>
+      <w:numFmt w:val="bullet"/>
+      <w:lvlText w:val="o"/>
+      <w:lvlJc w:val="left"/>
+      <w:pPr>
+        <w:ind w:left="1440" w:hanging="360"/>
+      </w:pPr>
+      <w:rPr>
+        <w:rFonts w:ascii="Courier New" w:hAnsi="Courier New" w:cs="Courier New" w:hint="default"/>
+      </w:rPr>
+    </w:lvl>
+    <w:lvl w:ilvl="2" w:tplc="04160005" w:tentative="1">
+      <w:start w:val="1"/>
+      <w:numFmt w:val="bullet"/>
+      <w:lvlText w:val=""/>
+      <w:lvlJc w:val="left"/>
+      <w:pPr>
+        <w:ind w:left="2160" w:hanging="360"/>
+      </w:pPr>
+      <w:rPr>
+        <w:rFonts w:ascii="Wingdings" w:hAnsi="Wingdings" w:hint="default"/>
+      </w:rPr>
+    </w:lvl>
+    <w:lvl w:ilvl="3" w:tplc="04160001" w:tentative="1">
+      <w:start w:val="1"/>
+      <w:numFmt w:val="bullet"/>
+      <w:lvlText w:val=""/>
+      <w:lvlJc w:val="left"/>
+      <w:pPr>
+        <w:ind w:left="2880" w:hanging="360"/>
+      </w:pPr>
+      <w:rPr>
+        <w:rFonts w:ascii="Symbol" w:hAnsi="Symbol" w:hint="default"/>
+      </w:rPr>
+    </w:lvl>
+    <w:lvl w:ilvl="4" w:tplc="04160003" w:tentative="1">
+      <w:start w:val="1"/>
+      <w:numFmt w:val="bullet"/>
+      <w:lvlText w:val="o"/>
+      <w:lvlJc w:val="left"/>
+      <w:pPr>
+        <w:ind w:left="3600" w:hanging="360"/>
+      </w:pPr>
+      <w:rPr>
+        <w:rFonts w:ascii="Courier New" w:hAnsi="Courier New" w:cs="Courier New" w:hint="default"/>
+      </w:rPr>
+    </w:lvl>
+    <w:lvl w:ilvl="5" w:tplc="04160005" w:tentative="1">
+      <w:start w:val="1"/>
+      <w:numFmt w:val="bullet"/>
+      <w:lvlText w:val=""/>
+      <w:lvlJc w:val="left"/>
+      <w:pPr>
+        <w:ind w:left="4320" w:hanging="360"/>
+      </w:pPr>
+      <w:rPr>
+        <w:rFonts w:ascii="Wingdings" w:hAnsi="Wingdings" w:hint="default"/>
+      </w:rPr>
+    </w:lvl>
+    <w:lvl w:ilvl="6" w:tplc="04160001" w:tentative="1">
+      <w:start w:val="1"/>
+      <w:numFmt w:val="bullet"/>
+      <w:lvlText w:val=""/>
+      <w:lvlJc w:val="left"/>
+      <w:pPr>
+        <w:ind w:left="5040" w:hanging="360"/>
+      </w:pPr>
+      <w:rPr>
+        <w:rFonts w:ascii="Symbol" w:hAnsi="Symbol" w:hint="default"/>
+      </w:rPr>
+    </w:lvl>
+    <w:lvl w:ilvl="7" w:tplc="04160003" w:tentative="1">
+      <w:start w:val="1"/>
+      <w:numFmt w:val="bullet"/>
+      <w:lvlText w:val="o"/>
+      <w:lvlJc w:val="left"/>
+      <w:pPr>
+        <w:ind w:left="5760" w:hanging="360"/>
+      </w:pPr>
+      <w:rPr>
+        <w:rFonts w:ascii="Courier New" w:hAnsi="Courier New" w:cs="Courier New" w:hint="default"/>
+      </w:rPr>
+    </w:lvl>
+    <w:lvl w:ilvl="8" w:tplc="04160005" w:tentative="1">
+      <w:start w:val="1"/>
+      <w:numFmt w:val="bullet"/>
+      <w:lvlText w:val=""/>
+      <w:lvlJc w:val="left"/>
+      <w:pPr>
+        <w:ind w:left="6480" w:hanging="360"/>
+      </w:pPr>
+      <w:rPr>
+        <w:rFonts w:ascii="Wingdings" w:hAnsi="Wingdings" w:hint="default"/>
+      </w:rPr>
+    </w:lvl>
+  </w:abstractNum>
+  <w:abstractNum w:abstractNumId="21" w15:restartNumberingAfterBreak="0">
     <w:nsid w:val="7B024986"/>
     <w:multiLevelType w:val="hybridMultilevel"/>
     <w:tmpl w:val="D7AEDF4C"/>
@@ -6182,7 +7160,7 @@
       </w:rPr>
     </w:lvl>
   </w:abstractNum>
-  <w:abstractNum w:abstractNumId="17" w15:restartNumberingAfterBreak="0">
+  <w:abstractNum w:abstractNumId="22" w15:restartNumberingAfterBreak="0">
     <w:nsid w:val="7E957196"/>
     <w:multiLevelType w:val="hybridMultilevel"/>
     <w:tmpl w:val="B35C6D62"/>
@@ -6296,58 +7274,73 @@
     </w:lvl>
   </w:abstractNum>
   <w:num w:numId="1">
+    <w:abstractNumId w:val="8"/>
+  </w:num>
+  <w:num w:numId="2">
+    <w:abstractNumId w:val="17"/>
+  </w:num>
+  <w:num w:numId="3">
+    <w:abstractNumId w:val="6"/>
+  </w:num>
+  <w:num w:numId="4">
+    <w:abstractNumId w:val="21"/>
+  </w:num>
+  <w:num w:numId="5">
+    <w:abstractNumId w:val="13"/>
+  </w:num>
+  <w:num w:numId="6">
+    <w:abstractNumId w:val="3"/>
+  </w:num>
+  <w:num w:numId="7">
+    <w:abstractNumId w:val="15"/>
+  </w:num>
+  <w:num w:numId="8">
+    <w:abstractNumId w:val="18"/>
+  </w:num>
+  <w:num w:numId="9">
+    <w:abstractNumId w:val="4"/>
+  </w:num>
+  <w:num w:numId="10">
+    <w:abstractNumId w:val="22"/>
+  </w:num>
+  <w:num w:numId="11">
     <w:abstractNumId w:val="7"/>
   </w:num>
-  <w:num w:numId="2">
-    <w:abstractNumId w:val="14"/>
-  </w:num>
-  <w:num w:numId="3">
+  <w:num w:numId="12">
     <w:abstractNumId w:val="5"/>
   </w:num>
-  <w:num w:numId="4">
-    <w:abstractNumId w:val="16"/>
-  </w:num>
-  <w:num w:numId="5">
-    <w:abstractNumId w:val="11"/>
-  </w:num>
-  <w:num w:numId="6">
+  <w:num w:numId="13">
     <w:abstractNumId w:val="2"/>
   </w:num>
-  <w:num w:numId="7">
-    <w:abstractNumId w:val="12"/>
-  </w:num>
-  <w:num w:numId="8">
-    <w:abstractNumId w:val="15"/>
-  </w:num>
-  <w:num w:numId="9">
-    <w:abstractNumId w:val="3"/>
-  </w:num>
-  <w:num w:numId="10">
-    <w:abstractNumId w:val="17"/>
-  </w:num>
-  <w:num w:numId="11">
-    <w:abstractNumId w:val="6"/>
-  </w:num>
-  <w:num w:numId="12">
-    <w:abstractNumId w:val="4"/>
-  </w:num>
-  <w:num w:numId="13">
-    <w:abstractNumId w:val="1"/>
-  </w:num>
   <w:num w:numId="14">
-    <w:abstractNumId w:val="13"/>
+    <w:abstractNumId w:val="16"/>
   </w:num>
   <w:num w:numId="15">
     <w:abstractNumId w:val="0"/>
   </w:num>
   <w:num w:numId="16">
-    <w:abstractNumId w:val="8"/>
+    <w:abstractNumId w:val="9"/>
   </w:num>
   <w:num w:numId="17">
-    <w:abstractNumId w:val="9"/>
+    <w:abstractNumId w:val="10"/>
   </w:num>
   <w:num w:numId="18">
-    <w:abstractNumId w:val="10"/>
+    <w:abstractNumId w:val="11"/>
+  </w:num>
+  <w:num w:numId="19">
+    <w:abstractNumId w:val="12"/>
+  </w:num>
+  <w:num w:numId="20">
+    <w:abstractNumId w:val="19"/>
+  </w:num>
+  <w:num w:numId="21">
+    <w:abstractNumId w:val="14"/>
+  </w:num>
+  <w:num w:numId="22">
+    <w:abstractNumId w:val="20"/>
+  </w:num>
+  <w:num w:numId="23">
+    <w:abstractNumId w:val="1"/>
   </w:num>
 </w:numbering>
 </file>
@@ -6927,6 +7920,36 @@
       <w:u w:val="single"/>
     </w:rPr>
   </w:style>
+  <w:style w:type="paragraph" w:styleId="Textodebalo">
+    <w:name w:val="Balloon Text"/>
+    <w:basedOn w:val="Normal"/>
+    <w:link w:val="TextodebaloChar"/>
+    <w:uiPriority w:val="99"/>
+    <w:semiHidden/>
+    <w:unhideWhenUsed/>
+    <w:rsid w:val="005F4A32"/>
+    <w:pPr>
+      <w:spacing w:after="0" w:line="240" w:lineRule="auto"/>
+    </w:pPr>
+    <w:rPr>
+      <w:rFonts w:ascii="Segoe UI" w:hAnsi="Segoe UI" w:cs="Segoe UI"/>
+      <w:sz w:val="18"/>
+      <w:szCs w:val="18"/>
+    </w:rPr>
+  </w:style>
+  <w:style w:type="character" w:customStyle="1" w:styleId="TextodebaloChar">
+    <w:name w:val="Texto de balão Char"/>
+    <w:basedOn w:val="Fontepargpadro"/>
+    <w:link w:val="Textodebalo"/>
+    <w:uiPriority w:val="99"/>
+    <w:semiHidden/>
+    <w:rsid w:val="005F4A32"/>
+    <w:rPr>
+      <w:rFonts w:ascii="Segoe UI" w:hAnsi="Segoe UI" w:cs="Segoe UI"/>
+      <w:sz w:val="18"/>
+      <w:szCs w:val="18"/>
+    </w:rPr>
+  </w:style>
 </w:styles>
 </file>
 

</xml_diff>